<commit_message>
nouveau catalogue/ occlusion improved / positionnement / optimisations / splash screen
</commit_message>
<xml_diff>
--- a/icosVirtualMenu/i.docx
+++ b/icosVirtualMenu/i.docx
@@ -517,74 +517,325 @@
     <w:p/>
     <w:p/>
     <w:p/>
-    <w:p/>
-    <w:p/>
-    <w:p/>
-    <w:p/>
-    <w:p/>
-    <w:p/>
-    <w:p/>
-    <w:p/>
-    <w:p/>
-    <w:p/>
-    <w:p/>
-    <w:p/>
-    <w:p/>
-    <w:p/>
-    <w:p/>
-    <w:p/>
-    <w:p/>
-    <w:p/>
-    <w:p/>
-    <w:p/>
-    <w:p/>
-    <w:p/>
-    <w:p/>
-    <w:p/>
-    <w:p/>
-    <w:p/>
-    <w:p/>
-    <w:p/>
-    <w:p/>
-    <w:p/>
-    <w:p/>
-    <w:p/>
-    <w:p/>
-    <w:p/>
-    <w:p/>
-    <w:p/>
-    <w:p/>
-    <w:p/>
-    <w:p/>
-    <w:p/>
-    <w:p/>
-    <w:p/>
-    <w:p/>
-    <w:p/>
-    <w:p/>
-    <w:p/>
-    <w:p/>
-    <w:p/>
-    <w:p/>
-    <w:p/>
-    <w:p/>
-    <w:p/>
-    <w:p/>
-    <w:p/>
-    <w:p/>
-    <w:p/>
-    <w:p/>
-    <w:p/>
-    <w:p/>
-    <w:p/>
-    <w:p/>
-    <w:p/>
-    <w:p/>
-    <w:p/>
-    <w:p/>
-    <w:p/>
+    <w:p>
+      <w:r>
+        <w:rPr>
+          <w:noProof/>
+        </w:rPr>
+        <w:drawing>
+          <wp:anchor distT="0" distB="0" distL="114300" distR="114300" simplePos="0" relativeHeight="251663360" behindDoc="0" locked="0" layoutInCell="1" allowOverlap="1" wp14:anchorId="792F5827" wp14:editId="7215FC35">
+            <wp:simplePos x="0" y="0"/>
+            <wp:positionH relativeFrom="column">
+              <wp:posOffset>83185</wp:posOffset>
+            </wp:positionH>
+            <wp:positionV relativeFrom="paragraph">
+              <wp:posOffset>3810</wp:posOffset>
+            </wp:positionV>
+            <wp:extent cx="5760720" cy="5417820"/>
+            <wp:effectExtent l="0" t="0" r="0" b="0"/>
+            <wp:wrapNone/>
+            <wp:docPr id="3" name="Picture 3"/>
+            <wp:cNvGraphicFramePr>
+              <a:graphicFrameLocks xmlns:a="http://schemas.openxmlformats.org/drawingml/2006/main" noChangeAspect="1"/>
+            </wp:cNvGraphicFramePr>
+            <a:graphic xmlns:a="http://schemas.openxmlformats.org/drawingml/2006/main">
+              <a:graphicData uri="http://schemas.openxmlformats.org/drawingml/2006/picture">
+                <pic:pic xmlns:pic="http://schemas.openxmlformats.org/drawingml/2006/picture">
+                  <pic:nvPicPr>
+                    <pic:cNvPr id="0" name="Picture 3"/>
+                    <pic:cNvPicPr>
+                      <a:picLocks noChangeAspect="1" noChangeArrowheads="1"/>
+                    </pic:cNvPicPr>
+                  </pic:nvPicPr>
+                  <pic:blipFill>
+                    <a:blip r:embed="rId12">
+                      <a:extLst>
+                        <a:ext uri="{28A0092B-C50C-407E-A947-70E740481C1C}">
+                          <a14:useLocalDpi xmlns:a14="http://schemas.microsoft.com/office/drawing/2010/main" val="0"/>
+                        </a:ext>
+                      </a:extLst>
+                    </a:blip>
+                    <a:srcRect/>
+                    <a:stretch>
+                      <a:fillRect/>
+                    </a:stretch>
+                  </pic:blipFill>
+                  <pic:spPr bwMode="auto">
+                    <a:xfrm>
+                      <a:off x="0" y="0"/>
+                      <a:ext cx="5760720" cy="5417820"/>
+                    </a:xfrm>
+                    <a:prstGeom prst="rect">
+                      <a:avLst/>
+                    </a:prstGeom>
+                    <a:noFill/>
+                    <a:ln>
+                      <a:noFill/>
+                    </a:ln>
+                  </pic:spPr>
+                </pic:pic>
+              </a:graphicData>
+            </a:graphic>
+            <wp14:sizeRelV relativeFrom="margin">
+              <wp14:pctHeight>0</wp14:pctHeight>
+            </wp14:sizeRelV>
+          </wp:anchor>
+        </w:drawing>
+      </w:r>
+      <w:r>
+        <w:rPr>
+          <w:noProof/>
+        </w:rPr>
+        <w:drawing>
+          <wp:anchor distT="0" distB="0" distL="114300" distR="114300" simplePos="0" relativeHeight="251661312" behindDoc="0" locked="0" layoutInCell="1" allowOverlap="1" wp14:anchorId="6BB5CF2A" wp14:editId="25ADB787">
+            <wp:simplePos x="0" y="0"/>
+            <wp:positionH relativeFrom="column">
+              <wp:posOffset>1081405</wp:posOffset>
+            </wp:positionH>
+            <wp:positionV relativeFrom="paragraph">
+              <wp:posOffset>224790</wp:posOffset>
+            </wp:positionV>
+            <wp:extent cx="3810000" cy="3810000"/>
+            <wp:effectExtent l="0" t="0" r="0" b="0"/>
+            <wp:wrapNone/>
+            <wp:docPr id="1" name="Picture 1"/>
+            <wp:cNvGraphicFramePr>
+              <a:graphicFrameLocks xmlns:a="http://schemas.openxmlformats.org/drawingml/2006/main" noChangeAspect="1"/>
+            </wp:cNvGraphicFramePr>
+            <a:graphic xmlns:a="http://schemas.openxmlformats.org/drawingml/2006/main">
+              <a:graphicData uri="http://schemas.openxmlformats.org/drawingml/2006/picture">
+                <pic:pic xmlns:pic="http://schemas.openxmlformats.org/drawingml/2006/picture">
+                  <pic:nvPicPr>
+                    <pic:cNvPr id="0" name="Picture 1"/>
+                    <pic:cNvPicPr>
+                      <a:picLocks noChangeAspect="1" noChangeArrowheads="1"/>
+                    </pic:cNvPicPr>
+                  </pic:nvPicPr>
+                  <pic:blipFill>
+                    <a:blip r:embed="rId13">
+                      <a:extLst>
+                        <a:ext uri="{28A0092B-C50C-407E-A947-70E740481C1C}">
+                          <a14:useLocalDpi xmlns:a14="http://schemas.microsoft.com/office/drawing/2010/main" val="0"/>
+                        </a:ext>
+                      </a:extLst>
+                    </a:blip>
+                    <a:srcRect/>
+                    <a:stretch>
+                      <a:fillRect/>
+                    </a:stretch>
+                  </pic:blipFill>
+                  <pic:spPr bwMode="auto">
+                    <a:xfrm>
+                      <a:off x="0" y="0"/>
+                      <a:ext cx="3810000" cy="3810000"/>
+                    </a:xfrm>
+                    <a:prstGeom prst="rect">
+                      <a:avLst/>
+                    </a:prstGeom>
+                    <a:noFill/>
+                    <a:ln>
+                      <a:noFill/>
+                    </a:ln>
+                  </pic:spPr>
+                </pic:pic>
+              </a:graphicData>
+            </a:graphic>
+          </wp:anchor>
+        </w:drawing>
+      </w:r>
+    </w:p>
+    <w:p/>
+    <w:p/>
+    <w:p/>
+    <w:p/>
+    <w:p/>
+    <w:p/>
+    <w:p/>
+    <w:p/>
+    <w:p/>
+    <w:p/>
+    <w:p/>
+    <w:p/>
+    <w:p/>
+    <w:p/>
+    <w:p/>
+    <w:p/>
+    <w:p/>
+    <w:p/>
+    <w:p/>
+    <w:p/>
+    <w:p/>
+    <w:p/>
+    <w:p/>
+    <w:p/>
+    <w:p/>
+    <w:p/>
+    <w:p/>
+    <w:p/>
+    <w:p/>
+    <w:p/>
+    <w:p/>
+    <w:p/>
+    <w:p>
+      <w:r>
+        <w:rPr>
+          <w:noProof/>
+        </w:rPr>
+        <w:drawing>
+          <wp:anchor distT="0" distB="0" distL="114300" distR="114300" simplePos="0" relativeHeight="251664384" behindDoc="0" locked="0" layoutInCell="1" allowOverlap="1" wp14:anchorId="32DDFF59" wp14:editId="7AF23564">
+            <wp:simplePos x="0" y="0"/>
+            <wp:positionH relativeFrom="column">
+              <wp:posOffset>502285</wp:posOffset>
+            </wp:positionH>
+            <wp:positionV relativeFrom="paragraph">
+              <wp:posOffset>125730</wp:posOffset>
+            </wp:positionV>
+            <wp:extent cx="4683957" cy="5875020"/>
+            <wp:effectExtent l="0" t="0" r="0" b="0"/>
+            <wp:wrapNone/>
+            <wp:docPr id="4" name="Picture 4"/>
+            <wp:cNvGraphicFramePr>
+              <a:graphicFrameLocks xmlns:a="http://schemas.openxmlformats.org/drawingml/2006/main" noChangeAspect="1"/>
+            </wp:cNvGraphicFramePr>
+            <a:graphic xmlns:a="http://schemas.openxmlformats.org/drawingml/2006/main">
+              <a:graphicData uri="http://schemas.openxmlformats.org/drawingml/2006/picture">
+                <pic:pic xmlns:pic="http://schemas.openxmlformats.org/drawingml/2006/picture">
+                  <pic:nvPicPr>
+                    <pic:cNvPr id="0" name="Picture 4"/>
+                    <pic:cNvPicPr>
+                      <a:picLocks noChangeAspect="1" noChangeArrowheads="1"/>
+                    </pic:cNvPicPr>
+                  </pic:nvPicPr>
+                  <pic:blipFill>
+                    <a:blip r:embed="rId14">
+                      <a:extLst>
+                        <a:ext uri="{28A0092B-C50C-407E-A947-70E740481C1C}">
+                          <a14:useLocalDpi xmlns:a14="http://schemas.microsoft.com/office/drawing/2010/main" val="0"/>
+                        </a:ext>
+                      </a:extLst>
+                    </a:blip>
+                    <a:srcRect/>
+                    <a:stretch>
+                      <a:fillRect/>
+                    </a:stretch>
+                  </pic:blipFill>
+                  <pic:spPr bwMode="auto">
+                    <a:xfrm>
+                      <a:off x="0" y="0"/>
+                      <a:ext cx="4683957" cy="5875020"/>
+                    </a:xfrm>
+                    <a:prstGeom prst="rect">
+                      <a:avLst/>
+                    </a:prstGeom>
+                    <a:noFill/>
+                    <a:ln>
+                      <a:noFill/>
+                    </a:ln>
+                  </pic:spPr>
+                </pic:pic>
+              </a:graphicData>
+            </a:graphic>
+            <wp14:sizeRelH relativeFrom="margin">
+              <wp14:pctWidth>0</wp14:pctWidth>
+            </wp14:sizeRelH>
+            <wp14:sizeRelV relativeFrom="margin">
+              <wp14:pctHeight>0</wp14:pctHeight>
+            </wp14:sizeRelV>
+          </wp:anchor>
+        </w:drawing>
+      </w:r>
+    </w:p>
+    <w:p/>
+    <w:p>
+      <w:r>
+        <w:rPr>
+          <w:noProof/>
+        </w:rPr>
+        <w:drawing>
+          <wp:anchor distT="0" distB="0" distL="114300" distR="114300" simplePos="0" relativeHeight="251662336" behindDoc="0" locked="0" layoutInCell="1" allowOverlap="1" wp14:anchorId="08904AD1" wp14:editId="158A474C">
+            <wp:simplePos x="0" y="0"/>
+            <wp:positionH relativeFrom="column">
+              <wp:posOffset>868045</wp:posOffset>
+            </wp:positionH>
+            <wp:positionV relativeFrom="paragraph">
+              <wp:posOffset>8255</wp:posOffset>
+            </wp:positionV>
+            <wp:extent cx="3810000" cy="3810000"/>
+            <wp:effectExtent l="0" t="0" r="0" b="0"/>
+            <wp:wrapNone/>
+            <wp:docPr id="2" name="Picture 2"/>
+            <wp:cNvGraphicFramePr>
+              <a:graphicFrameLocks xmlns:a="http://schemas.openxmlformats.org/drawingml/2006/main" noChangeAspect="1"/>
+            </wp:cNvGraphicFramePr>
+            <a:graphic xmlns:a="http://schemas.openxmlformats.org/drawingml/2006/main">
+              <a:graphicData uri="http://schemas.openxmlformats.org/drawingml/2006/picture">
+                <pic:pic xmlns:pic="http://schemas.openxmlformats.org/drawingml/2006/picture">
+                  <pic:nvPicPr>
+                    <pic:cNvPr id="0" name="Picture 2"/>
+                    <pic:cNvPicPr>
+                      <a:picLocks noChangeAspect="1" noChangeArrowheads="1"/>
+                    </pic:cNvPicPr>
+                  </pic:nvPicPr>
+                  <pic:blipFill>
+                    <a:blip r:embed="rId15">
+                      <a:extLst>
+                        <a:ext uri="{28A0092B-C50C-407E-A947-70E740481C1C}">
+                          <a14:useLocalDpi xmlns:a14="http://schemas.microsoft.com/office/drawing/2010/main" val="0"/>
+                        </a:ext>
+                      </a:extLst>
+                    </a:blip>
+                    <a:srcRect/>
+                    <a:stretch>
+                      <a:fillRect/>
+                    </a:stretch>
+                  </pic:blipFill>
+                  <pic:spPr bwMode="auto">
+                    <a:xfrm>
+                      <a:off x="0" y="0"/>
+                      <a:ext cx="3810000" cy="3810000"/>
+                    </a:xfrm>
+                    <a:prstGeom prst="rect">
+                      <a:avLst/>
+                    </a:prstGeom>
+                    <a:noFill/>
+                    <a:ln>
+                      <a:noFill/>
+                    </a:ln>
+                  </pic:spPr>
+                </pic:pic>
+              </a:graphicData>
+            </a:graphic>
+          </wp:anchor>
+        </w:drawing>
+      </w:r>
+    </w:p>
+    <w:p/>
+    <w:p/>
+    <w:p/>
+    <w:p/>
+    <w:p/>
+    <w:p/>
+    <w:p/>
+    <w:p/>
+    <w:p/>
+    <w:p/>
+    <w:p/>
+    <w:p/>
+    <w:p/>
+    <w:p/>
+    <w:p/>
+    <w:p/>
+    <w:p/>
+    <w:p/>
+    <w:p/>
+    <w:p/>
+    <w:p>
+      <w:pPr>
+        <w:ind w:firstLine="0"/>
+      </w:pPr>
+    </w:p>
     <w:sectPr>
-      <w:headerReference w:type="default" r:id="rId12"/>
+      <w:headerReference w:type="default" r:id="rId16"/>
       <w:pgSz w:w="11906" w:h="16838"/>
       <w:pgMar w:top="1417" w:right="1417" w:bottom="1417" w:left="1417" w:header="708" w:footer="708" w:gutter="0"/>
       <w:cols w:space="708"/>

</xml_diff>